<commit_message>
added unit test project
</commit_message>
<xml_diff>
--- a/Documents/Questions And Flows.docx
+++ b/Documents/Questions And Flows.docx
@@ -35,7 +35,15 @@
         <w:t xml:space="preserve">. </w:t>
       </w:r>
       <w:r>
-        <w:t>Was violence discussed yesterday in any of the channels?</w:t>
+        <w:t xml:space="preserve">Was violence discussed yesterday </w:t>
+      </w:r>
+      <w:proofErr w:type="gramStart"/>
+      <w:r>
+        <w:t>in</w:t>
+      </w:r>
+      <w:proofErr w:type="gramEnd"/>
+      <w:r>
+        <w:t xml:space="preserve"> any of the channels?</w:t>
       </w:r>
     </w:p>
     <w:p>
@@ -224,10 +232,7 @@
         <w:t>plan</w:t>
       </w:r>
       <w:r>
-        <w:t xml:space="preserve">: </w:t>
-      </w:r>
-      <w:r>
-        <w:t>{</w:t>
+        <w:t>: {</w:t>
       </w:r>
     </w:p>
     <w:p>
@@ -334,8 +339,13 @@
         <w:t xml:space="preserve">    "</w:t>
       </w:r>
       <w:proofErr w:type="spellStart"/>
-      <w:r>
-        <w:t>result_type</w:t>
+      <w:proofErr w:type="gramStart"/>
+      <w:r>
+        <w:t>result</w:t>
+      </w:r>
+      <w:proofErr w:type="gramEnd"/>
+      <w:r>
+        <w:t>_type</w:t>
       </w:r>
       <w:proofErr w:type="spellEnd"/>
       <w:r>
@@ -366,16 +376,10 @@
         <w:br/>
       </w:r>
       <w:r>
-        <w:t>→ Intents</w:t>
-      </w:r>
-      <w:r>
-        <w:t>:</w:t>
-      </w:r>
-      <w:r>
-        <w:t xml:space="preserve"> </w:t>
-      </w:r>
-      <w:r>
-        <w:t>summarization</w:t>
+        <w:t>→ Intents:</w:t>
+      </w:r>
+      <w:r>
+        <w:t xml:space="preserve"> summarization</w:t>
       </w:r>
       <w:r>
         <w:t xml:space="preserve"> + </w:t>
@@ -393,12 +397,30 @@
         <w:t>transcript_filter</w:t>
       </w:r>
       <w:proofErr w:type="spellEnd"/>
+    </w:p>
+    <w:p>
+      <w:pPr>
+        <w:bidi w:val="0"/>
+      </w:pPr>
       <w:r>
         <w:br/>
       </w:r>
       <w:r>
-        <w:br/>
-      </w:r>
+        <w:t xml:space="preserve">11. </w:t>
+      </w:r>
+      <w:r>
+        <w:t>Give me a summary of all security alerts from last week about phishing emails</w:t>
+      </w:r>
+    </w:p>
+    <w:p>
+      <w:pPr>
+        <w:bidi w:val="0"/>
+      </w:pPr>
+    </w:p>
+    <w:p>
+      <w:pPr>
+        <w:bidi w:val="0"/>
+      </w:pPr>
       <w:r>
         <w:t xml:space="preserve">Absolutely! Here's a </w:t>
       </w:r>
@@ -1494,8 +1516,13 @@
       </w:r>
       <w:proofErr w:type="spellEnd"/>
       <w:r>
-        <w:t xml:space="preserve"> = "Summarize all CNN shows...";</w:t>
-      </w:r>
+        <w:t xml:space="preserve"> = "Summarize all CNN shows...</w:t>
+      </w:r>
+      <w:proofErr w:type="gramStart"/>
+      <w:r>
+        <w:t>";</w:t>
+      </w:r>
+      <w:proofErr w:type="gramEnd"/>
     </w:p>
     <w:p>
       <w:pPr>
@@ -1541,9 +1568,11 @@
         <w:t>userQuery</w:t>
       </w:r>
       <w:proofErr w:type="spellEnd"/>
+      <w:proofErr w:type="gramStart"/>
       <w:r>
         <w:t>);</w:t>
       </w:r>
+      <w:proofErr w:type="gramEnd"/>
     </w:p>
     <w:p>
       <w:pPr>
@@ -1558,7 +1587,15 @@
         <w:bidi w:val="0"/>
       </w:pPr>
       <w:r>
-        <w:t>// 2. Search top 5 closest vectors in vector DB</w:t>
+        <w:t xml:space="preserve">// 2. </w:t>
+      </w:r>
+      <w:proofErr w:type="gramStart"/>
+      <w:r>
+        <w:t>Search</w:t>
+      </w:r>
+      <w:proofErr w:type="gramEnd"/>
+      <w:r>
+        <w:t xml:space="preserve"> top 5 closest vectors in vector DB</w:t>
       </w:r>
     </w:p>
     <w:p>
@@ -1590,8 +1627,13 @@
       </w:r>
       <w:proofErr w:type="spellEnd"/>
       <w:r>
-        <w:t>: 5);</w:t>
-      </w:r>
+        <w:t>: 5</w:t>
+      </w:r>
+      <w:proofErr w:type="gramStart"/>
+      <w:r>
+        <w:t>);</w:t>
+      </w:r>
+      <w:proofErr w:type="gramEnd"/>
     </w:p>
     <w:p>
       <w:pPr>
@@ -1625,21 +1667,30 @@
         <w:t>(</w:t>
       </w:r>
       <w:proofErr w:type="spellStart"/>
+      <w:proofErr w:type="gramStart"/>
       <w:r>
         <w:t>matches.Select</w:t>
       </w:r>
       <w:proofErr w:type="spellEnd"/>
+      <w:proofErr w:type="gramEnd"/>
       <w:r>
         <w:t xml:space="preserve">(m =&gt; </w:t>
       </w:r>
       <w:proofErr w:type="spellStart"/>
+      <w:proofErr w:type="gramStart"/>
       <w:r>
         <w:t>m.Id</w:t>
       </w:r>
       <w:proofErr w:type="spellEnd"/>
-      <w:r>
-        <w:t>));</w:t>
-      </w:r>
+      <w:proofErr w:type="gramEnd"/>
+      <w:r>
+        <w:t>)</w:t>
+      </w:r>
+      <w:proofErr w:type="gramStart"/>
+      <w:r>
+        <w:t>);</w:t>
+      </w:r>
+      <w:proofErr w:type="gramEnd"/>
     </w:p>
     <w:p>
       <w:pPr>
@@ -1678,8 +1729,13 @@
       </w:r>
       <w:proofErr w:type="spellEnd"/>
       <w:r>
-        <w:t>, transcripts);</w:t>
-      </w:r>
+        <w:t>, transcripts</w:t>
+      </w:r>
+      <w:proofErr w:type="gramStart"/>
+      <w:r>
+        <w:t>);</w:t>
+      </w:r>
+      <w:proofErr w:type="gramEnd"/>
     </w:p>
     <w:p>
       <w:pPr>
@@ -1711,6 +1767,19 @@
       <w:proofErr w:type="spellEnd"/>
       <w:r>
         <w:t>(prompt);</w:t>
+      </w:r>
+      <w:r>
+        <w:br/>
+      </w:r>
+      <w:r>
+        <w:br/>
+        <w:t>MANILA</w:t>
+      </w:r>
+      <w:r>
+        <w:br/>
+      </w:r>
+      <w:r>
+        <w:t>http://192.168.152.10/actus5/login</w:t>
       </w:r>
     </w:p>
     <w:sectPr>
@@ -2968,6 +3037,7 @@
   <w:style w:type="character" w:default="1" w:styleId="DefaultParagraphFont">
     <w:name w:val="Default Paragraph Font"/>
     <w:uiPriority w:val="1"/>
+    <w:semiHidden/>
     <w:unhideWhenUsed/>
   </w:style>
   <w:style w:type="table" w:default="1" w:styleId="TableNormal">

</xml_diff>

<commit_message>
added documents and better vectorDb methods
</commit_message>
<xml_diff>
--- a/Documents/Questions And Flows.docx
+++ b/Documents/Questions And Flows.docx
@@ -117,10 +117,7 @@
         <w:t>6</w:t>
       </w:r>
       <w:r>
-        <w:t xml:space="preserve">. </w:t>
-      </w:r>
-      <w:r>
-        <w:t>was something emotional or politically sensitive reported on the news?</w:t>
+        <w:t>. was something emotional or politically sensitive reported on the news?</w:t>
       </w:r>
     </w:p>
     <w:p>
@@ -184,21 +181,8 @@
         </w:rPr>
       </w:pPr>
       <w:r>
-        <w:t xml:space="preserve">→ Intents: summarization + </w:t>
-      </w:r>
-      <w:proofErr w:type="spellStart"/>
-      <w:r>
-        <w:t>alert_filter</w:t>
-      </w:r>
-      <w:proofErr w:type="spellEnd"/>
-      <w:r>
-        <w:t xml:space="preserve"> + </w:t>
-      </w:r>
-      <w:proofErr w:type="spellStart"/>
-      <w:r>
-        <w:t>emotion_analysis</w:t>
-      </w:r>
-      <w:proofErr w:type="spellEnd"/>
+        <w:t>→ Intents: summarization + alert_filter + emotion_analysis</w:t>
+      </w:r>
       <w:r>
         <w:br/>
         <w:t>demo –</w:t>
@@ -221,29 +205,8 @@
         <w:t xml:space="preserve">: </w:t>
       </w:r>
       <w:r>
-        <w:t xml:space="preserve">summarization, </w:t>
-      </w:r>
-      <w:proofErr w:type="spellStart"/>
-      <w:r>
-        <w:t>emotion_analysis</w:t>
-      </w:r>
-      <w:proofErr w:type="spellEnd"/>
-      <w:r>
-        <w:t xml:space="preserve">, </w:t>
-      </w:r>
-      <w:proofErr w:type="spellStart"/>
-      <w:r>
-        <w:t>keyword_search</w:t>
-      </w:r>
-      <w:proofErr w:type="spellEnd"/>
-      <w:r>
-        <w:t xml:space="preserve">, </w:t>
-      </w:r>
-      <w:proofErr w:type="spellStart"/>
-      <w:r>
-        <w:t>alert_filter</w:t>
-      </w:r>
-      <w:proofErr w:type="spellEnd"/>
+        <w:t>summarization, emotion_analysis, keyword_search, alert_filter</w:t>
+      </w:r>
       <w:r>
         <w:br/>
         <w:t>demo-</w:t>
@@ -264,31 +227,7 @@
         <w:bidi w:val="0"/>
       </w:pPr>
       <w:r>
-        <w:t xml:space="preserve">    "intent": ["summarization", "</w:t>
-      </w:r>
-      <w:proofErr w:type="spellStart"/>
-      <w:r>
-        <w:t>emotion_analysis</w:t>
-      </w:r>
-      <w:proofErr w:type="spellEnd"/>
-      <w:r>
-        <w:t>", "</w:t>
-      </w:r>
-      <w:proofErr w:type="spellStart"/>
-      <w:r>
-        <w:t>keyword_search</w:t>
-      </w:r>
-      <w:proofErr w:type="spellEnd"/>
-      <w:r>
-        <w:t>", "</w:t>
-      </w:r>
-      <w:proofErr w:type="spellStart"/>
-      <w:r>
-        <w:t>alert_filter</w:t>
-      </w:r>
-      <w:proofErr w:type="spellEnd"/>
-      <w:r>
-        <w:t>"],</w:t>
+        <w:t xml:space="preserve">    "intent": ["summarization", "emotion_analysis", "keyword_search", "alert_filter"],</w:t>
       </w:r>
     </w:p>
     <w:p>
@@ -320,39 +259,7 @@
         <w:bidi w:val="0"/>
       </w:pPr>
       <w:r>
-        <w:t xml:space="preserve">    "agents": ["</w:t>
-      </w:r>
-      <w:proofErr w:type="spellStart"/>
-      <w:r>
-        <w:t>SummarizationAgent</w:t>
-      </w:r>
-      <w:proofErr w:type="spellEnd"/>
-      <w:r>
-        <w:t>", "</w:t>
-      </w:r>
-      <w:proofErr w:type="spellStart"/>
-      <w:r>
-        <w:t>EmotionAnalysisAgent</w:t>
-      </w:r>
-      <w:proofErr w:type="spellEnd"/>
-      <w:r>
-        <w:t>", "</w:t>
-      </w:r>
-      <w:proofErr w:type="spellStart"/>
-      <w:r>
-        <w:t>KeywordSearchAgent</w:t>
-      </w:r>
-      <w:proofErr w:type="spellEnd"/>
-      <w:r>
-        <w:t>", "</w:t>
-      </w:r>
-      <w:proofErr w:type="spellStart"/>
-      <w:r>
-        <w:t>AlertFilterAgent</w:t>
-      </w:r>
-      <w:proofErr w:type="spellEnd"/>
-      <w:r>
-        <w:t>"],</w:t>
+        <w:t xml:space="preserve">    "agents": ["SummarizationAgent", "EmotionAnalysisAgent", "KeywordSearchAgent", "AlertFilterAgent"],</w:t>
       </w:r>
     </w:p>
     <w:p>
@@ -362,18 +269,13 @@
       <w:r>
         <w:t xml:space="preserve">    "</w:t>
       </w:r>
-      <w:proofErr w:type="spellStart"/>
       <w:proofErr w:type="gramStart"/>
       <w:r>
         <w:t>result</w:t>
       </w:r>
       <w:proofErr w:type="gramEnd"/>
       <w:r>
-        <w:t>_type</w:t>
-      </w:r>
-      <w:proofErr w:type="spellEnd"/>
-      <w:r>
-        <w:t>": "summary"</w:t>
+        <w:t>_type": "summary"</w:t>
       </w:r>
     </w:p>
     <w:p>
@@ -408,19 +310,15 @@
       <w:r>
         <w:t xml:space="preserve"> + </w:t>
       </w:r>
-      <w:proofErr w:type="spellStart"/>
       <w:r>
         <w:t>alert_filter</w:t>
       </w:r>
-      <w:proofErr w:type="spellEnd"/>
       <w:r>
         <w:t xml:space="preserve"> + </w:t>
       </w:r>
-      <w:proofErr w:type="spellStart"/>
       <w:r>
         <w:t>transcript_filter</w:t>
       </w:r>
-      <w:proofErr w:type="spellEnd"/>
       <w:r>
         <w:br/>
       </w:r>
@@ -439,10 +337,7 @@
         <w:t>12.</w:t>
       </w:r>
       <w:r>
-        <w:t xml:space="preserve"> </w:t>
-      </w:r>
-      <w:r>
-        <w:t>Show me all meetings with John from last week about budget.</w:t>
+        <w:t xml:space="preserve"> Show me all meetings with John from last week about budget.</w:t>
       </w:r>
     </w:p>
     <w:p>
@@ -457,6 +352,28 @@
       </w:r>
       <w:r>
         <w:t>?</w:t>
+      </w:r>
+    </w:p>
+    <w:p>
+      <w:pPr>
+        <w:bidi w:val="0"/>
+      </w:pPr>
+      <w:r>
+        <w:t xml:space="preserve">14. </w:t>
+      </w:r>
+      <w:r>
+        <w:t>Find transcripts discussing political instability in the Middle East</w:t>
+      </w:r>
+    </w:p>
+    <w:p>
+      <w:pPr>
+        <w:bidi w:val="0"/>
+      </w:pPr>
+      <w:r>
+        <w:t xml:space="preserve">15. </w:t>
+      </w:r>
+      <w:r>
+        <w:t>Show me conversations about economic policy.</w:t>
       </w:r>
     </w:p>
     <w:p>
@@ -1543,27 +1460,14 @@
         <w:br/>
       </w:r>
       <w:r>
-        <w:t xml:space="preserve">Sequences </w:t>
-      </w:r>
-      <w:proofErr w:type="spellStart"/>
-      <w:r>
-        <w:t>examles</w:t>
-      </w:r>
-      <w:proofErr w:type="spellEnd"/>
+        <w:t>Sequences examles</w:t>
+      </w:r>
       <w:r>
         <w:br/>
       </w:r>
       <w:r>
         <w:br/>
-        <w:t xml:space="preserve">string </w:t>
-      </w:r>
-      <w:proofErr w:type="spellStart"/>
-      <w:r>
-        <w:t>userQuery</w:t>
-      </w:r>
-      <w:proofErr w:type="spellEnd"/>
-      <w:r>
-        <w:t xml:space="preserve"> = "Summarize all CNN shows...</w:t>
+        <w:t>string userQuery = "Summarize all CNN shows...</w:t>
       </w:r>
       <w:proofErr w:type="gramStart"/>
       <w:r>
@@ -1592,29 +1496,8 @@
         <w:bidi w:val="0"/>
       </w:pPr>
       <w:r>
-        <w:t xml:space="preserve">var </w:t>
-      </w:r>
-      <w:proofErr w:type="spellStart"/>
-      <w:r>
-        <w:t>queryEmbedding</w:t>
-      </w:r>
-      <w:proofErr w:type="spellEnd"/>
-      <w:r>
-        <w:t xml:space="preserve"> = await </w:t>
-      </w:r>
-      <w:proofErr w:type="spellStart"/>
-      <w:r>
-        <w:t>embeddingProvider.GetEmbeddingAsync</w:t>
-      </w:r>
-      <w:proofErr w:type="spellEnd"/>
-      <w:r>
-        <w:t>(</w:t>
-      </w:r>
-      <w:proofErr w:type="spellStart"/>
-      <w:r>
-        <w:t>userQuery</w:t>
-      </w:r>
-      <w:proofErr w:type="spellEnd"/>
+        <w:t>var queryEmbedding = await embeddingProvider.GetEmbeddingAsync(userQuery</w:t>
+      </w:r>
       <w:proofErr w:type="gramStart"/>
       <w:r>
         <w:t>);</w:t>
@@ -1650,31 +1533,7 @@
         <w:bidi w:val="0"/>
       </w:pPr>
       <w:r>
-        <w:t xml:space="preserve">var matches = await </w:t>
-      </w:r>
-      <w:proofErr w:type="spellStart"/>
-      <w:r>
-        <w:t>vectorDb.SearchAsync</w:t>
-      </w:r>
-      <w:proofErr w:type="spellEnd"/>
-      <w:r>
-        <w:t>(</w:t>
-      </w:r>
-      <w:proofErr w:type="spellStart"/>
-      <w:r>
-        <w:t>queryEmbedding</w:t>
-      </w:r>
-      <w:proofErr w:type="spellEnd"/>
-      <w:r>
-        <w:t xml:space="preserve">, </w:t>
-      </w:r>
-      <w:proofErr w:type="spellStart"/>
-      <w:r>
-        <w:t>topK</w:t>
-      </w:r>
-      <w:proofErr w:type="spellEnd"/>
-      <w:r>
-        <w:t>: 5</w:t>
+        <w:t>var matches = await vectorDb.SearchAsync(queryEmbedding, topK: 5</w:t>
       </w:r>
       <w:proofErr w:type="gramStart"/>
       <w:r>
@@ -1703,32 +1562,20 @@
         <w:bidi w:val="0"/>
       </w:pPr>
       <w:r>
-        <w:t xml:space="preserve">var transcripts = await </w:t>
-      </w:r>
-      <w:proofErr w:type="spellStart"/>
-      <w:r>
-        <w:t>mongoDb.GetTranscriptsByIds</w:t>
-      </w:r>
-      <w:proofErr w:type="spellEnd"/>
-      <w:r>
-        <w:t>(</w:t>
-      </w:r>
-      <w:proofErr w:type="spellStart"/>
+        <w:t>var transcripts = await mongoDb.GetTranscriptsByIds(</w:t>
+      </w:r>
       <w:proofErr w:type="gramStart"/>
       <w:r>
         <w:t>matches.Select</w:t>
       </w:r>
-      <w:proofErr w:type="spellEnd"/>
       <w:proofErr w:type="gramEnd"/>
       <w:r>
         <w:t xml:space="preserve">(m =&gt; </w:t>
       </w:r>
-      <w:proofErr w:type="spellStart"/>
       <w:proofErr w:type="gramStart"/>
       <w:r>
         <w:t>m.Id</w:t>
       </w:r>
-      <w:proofErr w:type="spellEnd"/>
       <w:proofErr w:type="gramEnd"/>
       <w:r>
         <w:t>)</w:t>
@@ -1760,23 +1607,7 @@
         <w:bidi w:val="0"/>
       </w:pPr>
       <w:r>
-        <w:t xml:space="preserve">var prompt = </w:t>
-      </w:r>
-      <w:proofErr w:type="spellStart"/>
-      <w:r>
-        <w:t>PromptBuilder.BuildSummarizationPrompt</w:t>
-      </w:r>
-      <w:proofErr w:type="spellEnd"/>
-      <w:r>
-        <w:t>(</w:t>
-      </w:r>
-      <w:proofErr w:type="spellStart"/>
-      <w:r>
-        <w:t>userQuery</w:t>
-      </w:r>
-      <w:proofErr w:type="spellEnd"/>
-      <w:r>
-        <w:t>, transcripts</w:t>
+        <w:t>var prompt = PromptBuilder.BuildSummarizationPrompt(userQuery, transcripts</w:t>
       </w:r>
       <w:proofErr w:type="gramStart"/>
       <w:r>
@@ -1805,15 +1636,7 @@
         <w:bidi w:val="0"/>
       </w:pPr>
       <w:r>
-        <w:t xml:space="preserve">var answer = await </w:t>
-      </w:r>
-      <w:proofErr w:type="spellStart"/>
-      <w:r>
-        <w:t>openAiTextAnalysisProvider.GetChatCompletionAsync</w:t>
-      </w:r>
-      <w:proofErr w:type="spellEnd"/>
-      <w:r>
-        <w:t>(prompt);</w:t>
+        <w:t>var answer = await openAiTextAnalysisProvider.GetChatCompletionAsync(prompt);</w:t>
       </w:r>
       <w:r>
         <w:br/>
@@ -1825,8 +1648,32 @@
       <w:r>
         <w:br/>
       </w:r>
-      <w:r>
-        <w:t>http://192.168.152.10/actus5/login</w:t>
+      <w:hyperlink r:id="rId5" w:history="1">
+        <w:r>
+          <w:rPr>
+            <w:rStyle w:val="Hyperlink"/>
+          </w:rPr>
+          <w:t>http://192.168.152.10/actus5/login</w:t>
+        </w:r>
+      </w:hyperlink>
+      <w:r>
+        <w:br/>
+      </w:r>
+      <w:r>
+        <w:br/>
+      </w:r>
+      <w:r>
+        <w:t xml:space="preserve">docker run -p 6333:6333 -p 6334:6334 </w:t>
+      </w:r>
+      <w:r>
+        <w:rPr>
+          <w:b/>
+          <w:bCs/>
+        </w:rPr>
+        <w:t>qdrant</w:t>
+      </w:r>
+      <w:r>
+        <w:t>/qdrant</w:t>
       </w:r>
     </w:p>
     <w:sectPr>
@@ -3084,7 +2931,6 @@
   <w:style w:type="character" w:default="1" w:styleId="DefaultParagraphFont">
     <w:name w:val="Default Paragraph Font"/>
     <w:uiPriority w:val="1"/>
-    <w:semiHidden/>
     <w:unhideWhenUsed/>
   </w:style>
   <w:style w:type="table" w:default="1" w:styleId="TableNormal">
@@ -3411,6 +3257,29 @@
       <w:szCs w:val="24"/>
     </w:rPr>
   </w:style>
+  <w:style w:type="character" w:styleId="Hyperlink">
+    <w:name w:val="Hyperlink"/>
+    <w:basedOn w:val="DefaultParagraphFont"/>
+    <w:uiPriority w:val="99"/>
+    <w:unhideWhenUsed/>
+    <w:rsid w:val="00C44E93"/>
+    <w:rPr>
+      <w:color w:val="467886" w:themeColor="hyperlink"/>
+      <w:u w:val="single"/>
+    </w:rPr>
+  </w:style>
+  <w:style w:type="character" w:styleId="UnresolvedMention">
+    <w:name w:val="Unresolved Mention"/>
+    <w:basedOn w:val="DefaultParagraphFont"/>
+    <w:uiPriority w:val="99"/>
+    <w:semiHidden/>
+    <w:unhideWhenUsed/>
+    <w:rsid w:val="00C44E93"/>
+    <w:rPr>
+      <w:color w:val="605E5C"/>
+      <w:shd w:val="clear" w:color="auto" w:fill="E1DFDD"/>
+    </w:rPr>
+  </w:style>
 </w:styles>
 </file>
 

</xml_diff>